<commit_message>
lamda expressions first assignment done
</commit_message>
<xml_diff>
--- a/JDKs.docx
+++ b/JDKs.docx
@@ -517,7 +517,13 @@
         </w:numPr>
       </w:pPr>
       <w:r>
-        <w:t xml:space="preserve">Lambda take a snapshot of local </w:t>
+        <w:t>Lambda take</w:t>
+      </w:r>
+      <w:r>
+        <w:t>s</w:t>
+      </w:r>
+      <w:r>
+        <w:t xml:space="preserve"> a snapshot of local </w:t>
       </w:r>
       <w:r>
         <w:t>variables.</w:t>
@@ -583,13 +589,8 @@
         <w:t xml:space="preserve"> </w:t>
       </w:r>
       <w:r>
-        <w:t xml:space="preserve">– turns into lambdas in the </w:t>
-      </w:r>
-      <w:proofErr w:type="gramStart"/>
-      <w:r>
-        <w:t>background</w:t>
-      </w:r>
-      <w:proofErr w:type="gramEnd"/>
+        <w:t>– turns into lambdas in the background</w:t>
+      </w:r>
     </w:p>
     <w:p>
       <w:pPr>
@@ -1719,6 +1720,21 @@
 </file>
 
 <file path=customXml/item1.xml><?xml version="1.0" encoding="utf-8"?>
+<p:properties xmlns:p="http://schemas.microsoft.com/office/2006/metadata/properties" xmlns:xsi="http://www.w3.org/2001/XMLSchema-instance" xmlns:pc="http://schemas.microsoft.com/office/infopath/2007/PartnerControls">
+  <documentManagement/>
+</p:properties>
+</file>
+
+<file path=customXml/item2.xml><?xml version="1.0" encoding="utf-8"?>
+<?mso-contentType ?>
+<FormTemplates xmlns="http://schemas.microsoft.com/sharepoint/v3/contenttype/forms">
+  <Display>DocumentLibraryForm</Display>
+  <Edit>DocumentLibraryForm</Edit>
+  <New>DocumentLibraryForm</New>
+</FormTemplates>
+</file>
+
+<file path=customXml/item3.xml><?xml version="1.0" encoding="utf-8"?>
 <ct:contentTypeSchema xmlns:ct="http://schemas.microsoft.com/office/2006/metadata/contentType" xmlns:ma="http://schemas.microsoft.com/office/2006/metadata/properties/metaAttributes" ct:_="" ma:_="" ma:contentTypeName="Document" ma:contentTypeID="0x010100BBAF6A89F8FAAD47B70E81CE152D9C02" ma:contentTypeVersion="0" ma:contentTypeDescription="Create a new document." ma:contentTypeScope="" ma:versionID="0d53c6f032e43836b6cfb70ad6c10193">
   <xsd:schema xmlns:xsd="http://www.w3.org/2001/XMLSchema" xmlns:xs="http://www.w3.org/2001/XMLSchema" xmlns:p="http://schemas.microsoft.com/office/2006/metadata/properties" targetNamespace="http://schemas.microsoft.com/office/2006/metadata/properties" ma:root="true" ma:fieldsID="a42faae4e3143af26cfcc7537e6cf0ad">
     <xsd:element name="properties">
@@ -1832,32 +1848,10 @@
 </ct:contentTypeSchema>
 </file>
 
-<file path=customXml/item2.xml><?xml version="1.0" encoding="utf-8"?>
-<?mso-contentType ?>
-<FormTemplates xmlns="http://schemas.microsoft.com/sharepoint/v3/contenttype/forms">
-  <Display>DocumentLibraryForm</Display>
-  <Edit>DocumentLibraryForm</Edit>
-  <New>DocumentLibraryForm</New>
-</FormTemplates>
-</file>
-
-<file path=customXml/item3.xml><?xml version="1.0" encoding="utf-8"?>
-<p:properties xmlns:p="http://schemas.microsoft.com/office/2006/metadata/properties" xmlns:xsi="http://www.w3.org/2001/XMLSchema-instance" xmlns:pc="http://schemas.microsoft.com/office/infopath/2007/PartnerControls">
-  <documentManagement/>
-</p:properties>
-</file>
-
 <file path=customXml/itemProps1.xml><?xml version="1.0" encoding="utf-8"?>
-<ds:datastoreItem xmlns:ds="http://schemas.openxmlformats.org/officeDocument/2006/customXml" ds:itemID="{FD6BC259-5B31-47A6-B9F0-A17F216AC9B9}">
+<ds:datastoreItem xmlns:ds="http://schemas.openxmlformats.org/officeDocument/2006/customXml" ds:itemID="{905A8C24-6C5E-4ECE-BDF7-ED507B607E3C}">
   <ds:schemaRefs>
-    <ds:schemaRef ds:uri="http://schemas.microsoft.com/office/2006/metadata/contentType"/>
-    <ds:schemaRef ds:uri="http://schemas.microsoft.com/office/2006/metadata/properties/metaAttributes"/>
-    <ds:schemaRef ds:uri="http://www.w3.org/2001/XMLSchema"/>
     <ds:schemaRef ds:uri="http://schemas.microsoft.com/office/2006/metadata/properties"/>
-    <ds:schemaRef ds:uri="http://schemas.openxmlformats.org/package/2006/metadata/core-properties"/>
-    <ds:schemaRef ds:uri="http://purl.org/dc/elements/1.1/"/>
-    <ds:schemaRef ds:uri="http://purl.org/dc/terms/"/>
-    <ds:schemaRef ds:uri="http://schemas.microsoft.com/internal/obd"/>
     <ds:schemaRef ds:uri="http://schemas.microsoft.com/office/infopath/2007/PartnerControls"/>
   </ds:schemaRefs>
 </ds:datastoreItem>
@@ -1872,16 +1866,17 @@
 </file>
 
 <file path=customXml/itemProps3.xml><?xml version="1.0" encoding="utf-8"?>
-<ds:datastoreItem xmlns:ds="http://schemas.openxmlformats.org/officeDocument/2006/customXml" ds:itemID="{905A8C24-6C5E-4ECE-BDF7-ED507B607E3C}">
+<ds:datastoreItem xmlns:ds="http://schemas.openxmlformats.org/officeDocument/2006/customXml" ds:itemID="{FD6BC259-5B31-47A6-B9F0-A17F216AC9B9}">
   <ds:schemaRefs>
+    <ds:schemaRef ds:uri="http://schemas.microsoft.com/office/2006/metadata/contentType"/>
+    <ds:schemaRef ds:uri="http://schemas.microsoft.com/office/2006/metadata/properties/metaAttributes"/>
+    <ds:schemaRef ds:uri="http://www.w3.org/2001/XMLSchema"/>
+    <ds:schemaRef ds:uri="http://schemas.microsoft.com/office/2006/metadata/properties"/>
+    <ds:schemaRef ds:uri="http://schemas.openxmlformats.org/package/2006/metadata/core-properties"/>
     <ds:schemaRef ds:uri="http://purl.org/dc/elements/1.1/"/>
-    <ds:schemaRef ds:uri="http://schemas.openxmlformats.org/package/2006/metadata/core-properties"/>
-    <ds:schemaRef ds:uri="http://schemas.microsoft.com/office/2006/documentManagement/types"/>
     <ds:schemaRef ds:uri="http://purl.org/dc/terms/"/>
+    <ds:schemaRef ds:uri="http://schemas.microsoft.com/internal/obd"/>
     <ds:schemaRef ds:uri="http://schemas.microsoft.com/office/infopath/2007/PartnerControls"/>
-    <ds:schemaRef ds:uri="http://schemas.microsoft.com/office/2006/metadata/properties"/>
-    <ds:schemaRef ds:uri="http://www.w3.org/XML/1998/namespace"/>
-    <ds:schemaRef ds:uri="http://purl.org/dc/dcmitype/"/>
   </ds:schemaRefs>
 </ds:datastoreItem>
 </file>
</xml_diff>